<commit_message>
Cambiando estado de RFC01 a PLANIFICACION.
</commit_message>
<xml_diff>
--- a/Desarrollo/SGDS/Gestion/SGDS-RFC01.docx
+++ b/Desarrollo/SGDS/Gestion/SGDS-RFC01.docx
@@ -821,31 +821,7 @@
               <w:t>La solicitud de cambio se encuentra en estado "</w:t>
             </w:r>
             <w:r>
-              <w:t>Aprobado</w:t>
-            </w:r>
-            <w:r>
-              <w:t xml:space="preserve">", lo que indica que la petición ha sido </w:t>
-            </w:r>
-            <w:r>
-              <w:t>evalua</w:t>
-            </w:r>
-            <w:r>
-              <w:t>da</w:t>
-            </w:r>
-            <w:r>
-              <w:t xml:space="preserve"> </w:t>
-            </w:r>
-            <w:r>
-              <w:t xml:space="preserve">y </w:t>
-            </w:r>
-            <w:r>
-              <w:t>aprobad</w:t>
-            </w:r>
-            <w:r>
-              <w:t>a</w:t>
-            </w:r>
-            <w:r>
-              <w:t xml:space="preserve"> para su ejecución.</w:t>
+              <w:t>PLANIFICACIÓN”.</w:t>
             </w:r>
           </w:p>
         </w:tc>
@@ -888,11 +864,11 @@
               <w:jc w:val="left"/>
             </w:pPr>
             <w:r>
-              <w:t xml:space="preserve">El cambio solicitado es necesario debido a la necesidad de brindar a los usuarios del sistema una visión más completa y </w:t>
+              <w:t xml:space="preserve">El cambio solicitado es necesario debido a la necesidad de brindar a los usuarios del sistema una visión más completa y detallada de cada hospital registrado. Al proporcionar una descripción de cada </w:t>
             </w:r>
             <w:r>
               <w:lastRenderedPageBreak/>
-              <w:t>detallada de cada hospital registrado. Al proporcionar una descripción de cada hospital, los donantes potenciales podrán tomar decisiones informadas y sentirse más confiados al seleccionar el lugar donde desean realizar su donación de sangre. Esto no solo mejora la experiencia del usuario, sino que también promueve una mayor participación y contribuye a la transparencia del proceso de donación.</w:t>
+              <w:t>hospital, los donantes potenciales podrán tomar decisiones informadas y sentirse más confiados al seleccionar el lugar donde desean realizar su donación de sangre. Esto no solo mejora la experiencia del usuario, sino que también promueve una mayor participación y contribuye a la transparencia del proceso de donación.</w:t>
             </w:r>
           </w:p>
         </w:tc>

</xml_diff>

<commit_message>
Cambiando estado de RFC01 a EN IMPLEMENTACION.
</commit_message>
<xml_diff>
--- a/Desarrollo/SGDS/Gestion/SGDS-RFC01.docx
+++ b/Desarrollo/SGDS/Gestion/SGDS-RFC01.docx
@@ -821,7 +821,10 @@
               <w:t>La solicitud de cambio se encuentra en estado "</w:t>
             </w:r>
             <w:r>
-              <w:t>PLANIFICACIÓN”.</w:t>
+              <w:t>EN IMPLEMENTACIÓN</w:t>
+            </w:r>
+            <w:r>
+              <w:t>”.</w:t>
             </w:r>
           </w:p>
         </w:tc>

</xml_diff>